<commit_message>
fix a reference, rebuild all outputs
</commit_message>
<xml_diff>
--- a/paper.docx
+++ b/paper.docx
@@ -248,7 +248,7 @@
         <w:t xml:space="preserve"> </w:t>
       </w:r>
       <w:r>
-        <w:t xml:space="preserve">(Xie 2016, bookdown)</w:t>
+        <w:t xml:space="preserve">(Xie 2016, 2023)</w:t>
       </w:r>
       <w:r>
         <w:t xml:space="preserve"> </w:t>
@@ -829,7 +829,7 @@
       </w:r>
     </w:p>
     <w:bookmarkEnd w:id="30"/>
-    <w:bookmarkStart w:id="42" w:name="references"/>
+    <w:bookmarkStart w:id="44" w:name="references"/>
     <w:p>
       <w:pPr>
         <w:pStyle w:val="Heading1"/>
@@ -838,7 +838,7 @@
         <w:t xml:space="preserve">References</w:t>
       </w:r>
     </w:p>
-    <w:bookmarkStart w:id="41" w:name="refs"/>
+    <w:bookmarkStart w:id="43" w:name="refs"/>
     <w:bookmarkStart w:id="32" w:name="ref-rmarkdown"/>
     <w:p>
       <w:pPr>
@@ -1079,8 +1079,45 @@
       </w:r>
     </w:p>
     <w:bookmarkEnd w:id="40"/>
-    <w:bookmarkEnd w:id="41"/>
+    <w:bookmarkStart w:id="42" w:name="ref-bookdown"/>
+    <w:p>
+      <w:pPr>
+        <w:pStyle w:val="Bibliography"/>
+      </w:pPr>
+      <w:r>
+        <w:t xml:space="preserve">———. 2023.</w:t>
+      </w:r>
+      <w:r>
+        <w:t xml:space="preserve"> </w:t>
+      </w:r>
+      <w:r>
+        <w:rPr>
+          <w:iCs/>
+          <w:i/>
+        </w:rPr>
+        <w:t xml:space="preserve">Bookdown: Authoring Books and Technical Documents with r Markdown</w:t>
+      </w:r>
+      <w:r>
+        <w:t xml:space="preserve">.</w:t>
+      </w:r>
+      <w:r>
+        <w:t xml:space="preserve"> </w:t>
+      </w:r>
+      <w:hyperlink r:id="rId41">
+        <w:r>
+          <w:rPr>
+            <w:rStyle w:val="Hyperlink"/>
+          </w:rPr>
+          <w:t xml:space="preserve">https://github.com/rstudio/bookdown</w:t>
+        </w:r>
+      </w:hyperlink>
+      <w:r>
+        <w:t xml:space="preserve">.</w:t>
+      </w:r>
+    </w:p>
     <w:bookmarkEnd w:id="42"/>
+    <w:bookmarkEnd w:id="43"/>
+    <w:bookmarkEnd w:id="44"/>
     <w:sectPr/>
   </w:body>
 </w:document>

</xml_diff>